<commit_message>
Quarantined files are now password protected
Quarantined files are now archived in a .7z (7zip) file with the password "infected" to prevent unintended infections.
</commit_message>
<xml_diff>
--- a/Bonfire_Security_Manual.docx
+++ b/Bonfire_Security_Manual.docx
@@ -1293,25 +1293,7 @@
           <w:sz w:val="28"/>
           <w:szCs w:val="28"/>
         </w:rPr>
-        <w:t xml:space="preserve">. This file, named full.csv, needs to be included inside the </w:t>
-      </w:r>
-      <w:proofErr w:type="spellStart"/>
-      <w:r>
-        <w:rPr>
-          <w:rFonts w:cstheme="minorHAnsi"/>
-          <w:sz w:val="28"/>
-          <w:szCs w:val="28"/>
-        </w:rPr>
-        <w:t>signature_based</w:t>
-      </w:r>
-      <w:proofErr w:type="spellEnd"/>
-      <w:r>
-        <w:rPr>
-          <w:rFonts w:cstheme="minorHAnsi"/>
-          <w:sz w:val="28"/>
-          <w:szCs w:val="28"/>
-        </w:rPr>
-        <w:t xml:space="preserve"> folder, </w:t>
+        <w:t xml:space="preserve">. This file, named full.csv, needs to be included inside the signature_based folder, </w:t>
       </w:r>
       <w:r>
         <w:rPr>
@@ -1509,38 +1491,21 @@
           <w:szCs w:val="28"/>
         </w:rPr>
         <w:lastRenderedPageBreak/>
-        <w:t xml:space="preserve">You can also start the program from the mainGUI.py file found in the </w:t>
-      </w:r>
-      <w:proofErr w:type="spellStart"/>
-      <w:r>
-        <w:rPr>
-          <w:rFonts w:cstheme="minorHAnsi"/>
-          <w:sz w:val="28"/>
-          <w:szCs w:val="28"/>
-        </w:rPr>
-        <w:t>gui</w:t>
-      </w:r>
-      <w:proofErr w:type="spellEnd"/>
-      <w:r>
-        <w:rPr>
-          <w:rFonts w:cstheme="minorHAnsi"/>
-          <w:sz w:val="28"/>
-          <w:szCs w:val="28"/>
-        </w:rPr>
-        <w:t xml:space="preserve"> folder.</w:t>
-      </w:r>
-    </w:p>
-    <w:p>
-      <w:pPr>
-        <w:rPr>
-          <w:rFonts w:cstheme="minorHAnsi"/>
-          <w:sz w:val="28"/>
-          <w:szCs w:val="28"/>
-        </w:rPr>
-      </w:pPr>
-      <w:r>
-        <w:rPr>
-          <w:rFonts w:cstheme="minorHAnsi"/>
+        <w:t>You can also start the program from the mainGUI.py file found in the gui folder.</w:t>
+      </w:r>
+    </w:p>
+    <w:p>
+      <w:pPr>
+        <w:rPr>
+          <w:rFonts w:cstheme="minorHAnsi"/>
+          <w:sz w:val="28"/>
+          <w:szCs w:val="28"/>
+        </w:rPr>
+      </w:pPr>
+      <w:r>
+        <w:rPr>
+          <w:rFonts w:cstheme="minorHAnsi"/>
+          <w:noProof/>
           <w:sz w:val="28"/>
           <w:szCs w:val="28"/>
         </w:rPr>
@@ -1583,6 +1548,7 @@
       <w:r>
         <w:rPr>
           <w:rFonts w:cstheme="minorHAnsi"/>
+          <w:noProof/>
           <w:sz w:val="28"/>
           <w:szCs w:val="28"/>
         </w:rPr>
@@ -2626,11 +2592,161 @@
           <w:sz w:val="28"/>
           <w:szCs w:val="28"/>
         </w:rPr>
-        <w:t>There is currently no display about the results of these actions.</w:t>
+        <w:t xml:space="preserve">There is currently no display </w:t>
+      </w:r>
+      <w:proofErr w:type="gramStart"/>
+      <w:r>
+        <w:rPr>
+          <w:rFonts w:cstheme="minorHAnsi"/>
+          <w:sz w:val="28"/>
+          <w:szCs w:val="28"/>
+        </w:rPr>
+        <w:t>about</w:t>
+      </w:r>
+      <w:proofErr w:type="gramEnd"/>
+      <w:r>
+        <w:rPr>
+          <w:rFonts w:cstheme="minorHAnsi"/>
+          <w:sz w:val="28"/>
+          <w:szCs w:val="28"/>
+        </w:rPr>
+        <w:t xml:space="preserve"> the results of these actions.</w:t>
+      </w:r>
+    </w:p>
+    <w:p>
+      <w:pPr>
+        <w:rPr>
+          <w:rFonts w:cstheme="minorHAnsi"/>
+          <w:sz w:val="28"/>
+          <w:szCs w:val="28"/>
+        </w:rPr>
+      </w:pPr>
+      <w:r>
+        <w:rPr>
+          <w:rFonts w:cstheme="minorHAnsi"/>
+          <w:sz w:val="28"/>
+          <w:szCs w:val="28"/>
+        </w:rPr>
+        <w:t>Quarantined files may also be found in the program’s archivedFiles folder (which is inside the quarantine folder) as .7z files. These files can be opened and inspected using 7zip, and are password protected with the password “infected” to prevent accidental infection.</w:t>
+      </w:r>
+    </w:p>
+    <w:p>
+      <w:pPr>
+        <w:rPr>
+          <w:rFonts w:cstheme="minorHAnsi"/>
+          <w:sz w:val="28"/>
+          <w:szCs w:val="28"/>
+        </w:rPr>
+      </w:pPr>
+      <w:r>
+        <w:rPr>
+          <w:rFonts w:cstheme="minorHAnsi"/>
+          <w:sz w:val="28"/>
+          <w:szCs w:val="28"/>
+        </w:rPr>
+        <w:drawing>
+          <wp:anchor distT="0" distB="0" distL="114300" distR="114300" simplePos="0" relativeHeight="251658240" behindDoc="1" locked="0" layoutInCell="1" allowOverlap="1" wp14:anchorId="4E518EF3" wp14:editId="03A65105">
+            <wp:simplePos x="0" y="0"/>
+            <wp:positionH relativeFrom="column">
+              <wp:posOffset>3291840</wp:posOffset>
+            </wp:positionH>
+            <wp:positionV relativeFrom="paragraph">
+              <wp:posOffset>579120</wp:posOffset>
+            </wp:positionV>
+            <wp:extent cx="2943225" cy="1028700"/>
+            <wp:effectExtent l="0" t="0" r="9525" b="0"/>
+            <wp:wrapTight wrapText="bothSides">
+              <wp:wrapPolygon edited="0">
+                <wp:start x="0" y="0"/>
+                <wp:lineTo x="0" y="21200"/>
+                <wp:lineTo x="21530" y="21200"/>
+                <wp:lineTo x="21530" y="0"/>
+                <wp:lineTo x="0" y="0"/>
+              </wp:wrapPolygon>
+            </wp:wrapTight>
+            <wp:docPr id="1558618648" name="Picture 1" descr="A black screen with white text&#10;&#10;Description automatically generated"/>
+            <wp:cNvGraphicFramePr>
+              <a:graphicFrameLocks xmlns:a="http://schemas.openxmlformats.org/drawingml/2006/main" noChangeAspect="1"/>
+            </wp:cNvGraphicFramePr>
+            <a:graphic xmlns:a="http://schemas.openxmlformats.org/drawingml/2006/main">
+              <a:graphicData uri="http://schemas.openxmlformats.org/drawingml/2006/picture">
+                <pic:pic xmlns:pic="http://schemas.openxmlformats.org/drawingml/2006/picture">
+                  <pic:nvPicPr>
+                    <pic:cNvPr id="1558618648" name="Picture 1" descr="A black screen with white text&#10;&#10;Description automatically generated"/>
+                    <pic:cNvPicPr/>
+                  </pic:nvPicPr>
+                  <pic:blipFill>
+                    <a:blip r:embed="rId24">
+                      <a:extLst>
+                        <a:ext uri="{28A0092B-C50C-407E-A947-70E740481C1C}">
+                          <a14:useLocalDpi xmlns:a14="http://schemas.microsoft.com/office/drawing/2010/main" val="0"/>
+                        </a:ext>
+                      </a:extLst>
+                    </a:blip>
+                    <a:stretch>
+                      <a:fillRect/>
+                    </a:stretch>
+                  </pic:blipFill>
+                  <pic:spPr>
+                    <a:xfrm>
+                      <a:off x="0" y="0"/>
+                      <a:ext cx="2943225" cy="1028700"/>
+                    </a:xfrm>
+                    <a:prstGeom prst="rect">
+                      <a:avLst/>
+                    </a:prstGeom>
+                  </pic:spPr>
+                </pic:pic>
+              </a:graphicData>
+            </a:graphic>
+          </wp:anchor>
+        </w:drawing>
+      </w:r>
+      <w:r>
+        <w:rPr>
+          <w:rFonts w:cstheme="minorHAnsi"/>
+          <w:sz w:val="28"/>
+          <w:szCs w:val="28"/>
+        </w:rPr>
+        <w:drawing>
+          <wp:inline distT="0" distB="0" distL="0" distR="0" wp14:anchorId="409543E3" wp14:editId="3FB2E5EC">
+            <wp:extent cx="3086531" cy="1619476"/>
+            <wp:effectExtent l="0" t="0" r="0" b="0"/>
+            <wp:docPr id="573647826" name="Picture 1" descr="A screenshot of a computer&#10;&#10;Description automatically generated"/>
+            <wp:cNvGraphicFramePr>
+              <a:graphicFrameLocks xmlns:a="http://schemas.openxmlformats.org/drawingml/2006/main" noChangeAspect="1"/>
+            </wp:cNvGraphicFramePr>
+            <a:graphic xmlns:a="http://schemas.openxmlformats.org/drawingml/2006/main">
+              <a:graphicData uri="http://schemas.openxmlformats.org/drawingml/2006/picture">
+                <pic:pic xmlns:pic="http://schemas.openxmlformats.org/drawingml/2006/picture">
+                  <pic:nvPicPr>
+                    <pic:cNvPr id="573647826" name="Picture 1" descr="A screenshot of a computer&#10;&#10;Description automatically generated"/>
+                    <pic:cNvPicPr/>
+                  </pic:nvPicPr>
+                  <pic:blipFill>
+                    <a:blip r:embed="rId25"/>
+                    <a:stretch>
+                      <a:fillRect/>
+                    </a:stretch>
+                  </pic:blipFill>
+                  <pic:spPr>
+                    <a:xfrm>
+                      <a:off x="0" y="0"/>
+                      <a:ext cx="3086531" cy="1619476"/>
+                    </a:xfrm>
+                    <a:prstGeom prst="rect">
+                      <a:avLst/>
+                    </a:prstGeom>
+                  </pic:spPr>
+                </pic:pic>
+              </a:graphicData>
+            </a:graphic>
+          </wp:inline>
+        </w:drawing>
       </w:r>
     </w:p>
     <w:sectPr>
-      <w:footerReference w:type="default" r:id="rId24"/>
+      <w:footerReference w:type="default" r:id="rId26"/>
       <w:pgSz w:w="12240" w:h="15840"/>
       <w:pgMar w:top="1440" w:right="1440" w:bottom="1440" w:left="1440" w:header="720" w:footer="720" w:gutter="0"/>
       <w:cols w:space="720"/>

</xml_diff>